<commit_message>
modifica doc Caruso / Di Cola
</commit_message>
<xml_diff>
--- a/Documento da inviare al Prof.docx
+++ b/Documento da inviare al Prof.docx
@@ -1,6 +1,6 @@
 
 <file path=word/document.xml><?xml version="1.0" encoding="utf-8"?>
-<w:document xmlns:wpc="http://schemas.microsoft.com/office/word/2010/wordprocessingCanvas" xmlns:mo="http://schemas.microsoft.com/office/mac/office/2008/main" xmlns:mc="http://schemas.openxmlformats.org/markup-compatibility/2006" xmlns:mv="urn:schemas-microsoft-com:mac:vml" xmlns:o="urn:schemas-microsoft-com:office:office" xmlns:r="http://schemas.openxmlformats.org/officeDocument/2006/relationships" xmlns:m="http://schemas.openxmlformats.org/officeDocument/2006/math" xmlns:v="urn:schemas-microsoft-com:vml" xmlns:wp14="http://schemas.microsoft.com/office/word/2010/wordprocessingDrawing" xmlns:wp="http://schemas.openxmlformats.org/drawingml/2006/wordprocessingDrawing" xmlns:w10="urn:schemas-microsoft-com:office:word" xmlns:w="http://schemas.openxmlformats.org/wordprocessingml/2006/main" xmlns:w14="http://schemas.microsoft.com/office/word/2010/wordml" xmlns:w15="http://schemas.microsoft.com/office/word/2012/wordml" xmlns:wpg="http://schemas.microsoft.com/office/word/2010/wordprocessingGroup" xmlns:wpi="http://schemas.microsoft.com/office/word/2010/wordprocessingInk" xmlns:wne="http://schemas.microsoft.com/office/word/2006/wordml" xmlns:wps="http://schemas.microsoft.com/office/word/2010/wordprocessingShape" mc:Ignorable="w14 w15 wp14">
+<w:document xmlns:wpc="http://schemas.microsoft.com/office/word/2010/wordprocessingCanvas" xmlns:cx="http://schemas.microsoft.com/office/drawing/2014/chartex" xmlns:cx1="http://schemas.microsoft.com/office/drawing/2015/9/8/chartex" xmlns:mc="http://schemas.openxmlformats.org/markup-compatibility/2006" xmlns:o="urn:schemas-microsoft-com:office:office" xmlns:r="http://schemas.openxmlformats.org/officeDocument/2006/relationships" xmlns:m="http://schemas.openxmlformats.org/officeDocument/2006/math" xmlns:v="urn:schemas-microsoft-com:vml" xmlns:wp14="http://schemas.microsoft.com/office/word/2010/wordprocessingDrawing" xmlns:wp="http://schemas.openxmlformats.org/drawingml/2006/wordprocessingDrawing" xmlns:w10="urn:schemas-microsoft-com:office:word" xmlns:w="http://schemas.openxmlformats.org/wordprocessingml/2006/main" xmlns:w14="http://schemas.microsoft.com/office/word/2010/wordml" xmlns:w15="http://schemas.microsoft.com/office/word/2012/wordml" xmlns:w16se="http://schemas.microsoft.com/office/word/2015/wordml/symex" xmlns:wpg="http://schemas.microsoft.com/office/word/2010/wordprocessingGroup" xmlns:wpi="http://schemas.microsoft.com/office/word/2010/wordprocessingInk" xmlns:wne="http://schemas.microsoft.com/office/word/2006/wordml" xmlns:wps="http://schemas.microsoft.com/office/word/2010/wordprocessingShape" mc:Ignorable="w14 w15 w16se wp14">
   <w:body>
     <w:p>
       <w:pPr>
@@ -37,13 +37,25 @@
         <w:rPr>
           <w:rFonts w:ascii="Times" w:hAnsi="Times" w:cs="Times"/>
         </w:rPr>
-        <w:t>Nome del progetto</w:t>
+        <w:t xml:space="preserve">Nome del </w:t>
+      </w:r>
+      <w:r>
+        <w:rPr>
+          <w:rFonts w:ascii="Times" w:hAnsi="Times" w:cs="Times"/>
+        </w:rPr>
+        <w:t>progetto</w:t>
       </w:r>
       <w:r>
         <w:rPr>
           <w:rFonts w:ascii="Garamond" w:hAnsi="Garamond" w:cs="Garamond"/>
         </w:rPr>
-        <w:t>:  Genealogy T</w:t>
+        <w:t>: Genealogy</w:t>
+      </w:r>
+      <w:r>
+        <w:rPr>
+          <w:rFonts w:ascii="Garamond" w:hAnsi="Garamond" w:cs="Garamond"/>
+        </w:rPr>
+        <w:t xml:space="preserve"> T</w:t>
       </w:r>
       <w:r>
         <w:rPr>
@@ -221,7 +233,7 @@
               <w:rPr>
                 <w:rFonts w:ascii="Times" w:hAnsi="Times" w:cs="Times"/>
                 <w:noProof/>
-                <w:lang w:eastAsia="it-IT"/>
+                <w:lang w:val="en-US"/>
               </w:rPr>
               <w:drawing>
                 <wp:inline distT="0" distB="0" distL="0" distR="0" wp14:anchorId="7A514D75" wp14:editId="1C157845">
@@ -282,7 +294,7 @@
               <w:rPr>
                 <w:rFonts w:ascii="Times" w:hAnsi="Times" w:cs="Times"/>
                 <w:noProof/>
-                <w:lang w:eastAsia="it-IT"/>
+                <w:lang w:val="en-US"/>
               </w:rPr>
               <w:drawing>
                 <wp:inline distT="0" distB="0" distL="0" distR="0" wp14:anchorId="7EB39ECB" wp14:editId="4BDFC6A2">
@@ -391,7 +403,7 @@
               <w:rPr>
                 <w:rFonts w:ascii="Times" w:hAnsi="Times" w:cs="Times"/>
                 <w:noProof/>
-                <w:lang w:eastAsia="it-IT"/>
+                <w:lang w:val="en-US"/>
               </w:rPr>
               <w:drawing>
                 <wp:inline distT="0" distB="0" distL="0" distR="0" wp14:anchorId="62D41C7A" wp14:editId="7E55562C">
@@ -560,6 +572,12 @@
                 <w:rFonts w:ascii="Times" w:hAnsi="Times" w:cs="Times"/>
               </w:rPr>
             </w:pPr>
+            <w:r>
+              <w:rPr>
+                <w:rFonts w:ascii="Times" w:hAnsi="Times" w:cs="Times"/>
+              </w:rPr>
+              <w:t>219167</w:t>
+            </w:r>
           </w:p>
         </w:tc>
         <w:tc>
@@ -590,6 +608,20 @@
                 <w:rFonts w:ascii="Times" w:hAnsi="Times" w:cs="Times"/>
               </w:rPr>
             </w:pPr>
+            <w:r>
+              <w:rPr>
+                <w:rFonts w:ascii="Times" w:hAnsi="Times" w:cs="Times"/>
+              </w:rPr>
+              <w:t>Progettazione e sviluppo Front-</w:t>
+            </w:r>
+            <w:bookmarkStart w:id="0" w:name="_GoBack"/>
+            <w:bookmarkEnd w:id="0"/>
+            <w:r>
+              <w:rPr>
+                <w:rFonts w:ascii="Times" w:hAnsi="Times" w:cs="Times"/>
+              </w:rPr>
+              <w:t>end</w:t>
+            </w:r>
           </w:p>
         </w:tc>
       </w:tr>
@@ -706,7 +738,7 @@
               <w:rPr>
                 <w:rFonts w:ascii="Times" w:hAnsi="Times" w:cs="Times"/>
                 <w:noProof/>
-                <w:lang w:eastAsia="it-IT"/>
+                <w:lang w:val="en-US"/>
               </w:rPr>
               <w:drawing>
                 <wp:inline distT="0" distB="0" distL="0" distR="0" wp14:anchorId="2AD7DEBB" wp14:editId="36887271">
@@ -760,14 +792,8 @@
             <w:r>
               <w:rPr>
                 <w:rFonts w:ascii="Times" w:hAnsi="Times" w:cs="Times"/>
-              </w:rPr>
-              <w:t xml:space="preserve"> </w:t>
-            </w:r>
-            <w:r>
-              <w:rPr>
-                <w:rFonts w:ascii="Times" w:hAnsi="Times" w:cs="Times"/>
                 <w:noProof/>
-                <w:lang w:eastAsia="it-IT"/>
+                <w:lang w:val="en-US"/>
               </w:rPr>
               <w:drawing>
                 <wp:inline distT="0" distB="0" distL="0" distR="0" wp14:anchorId="2B9B2FF8" wp14:editId="7B8C0B8A">
@@ -822,7 +848,7 @@
               <w:rPr>
                 <w:rFonts w:ascii="Times" w:hAnsi="Times" w:cs="Times"/>
               </w:rPr>
-              <w:t xml:space="preserve"> </w:t>
+              <w:t>219158</w:t>
             </w:r>
           </w:p>
         </w:tc>
@@ -858,7 +884,7 @@
               <w:rPr>
                 <w:rFonts w:ascii="Times" w:hAnsi="Times" w:cs="Times"/>
                 <w:noProof/>
-                <w:lang w:eastAsia="it-IT"/>
+                <w:lang w:val="en-US"/>
               </w:rPr>
               <w:drawing>
                 <wp:inline distT="0" distB="0" distL="0" distR="0" wp14:anchorId="46A3B427" wp14:editId="1143224C">
@@ -913,7 +939,7 @@
               <w:rPr>
                 <w:rFonts w:ascii="Times" w:hAnsi="Times" w:cs="Times"/>
               </w:rPr>
-              <w:t xml:space="preserve"> </w:t>
+              <w:t>Progettazione e sviluppo lato server</w:t>
             </w:r>
           </w:p>
         </w:tc>
@@ -1031,7 +1057,7 @@
               <w:rPr>
                 <w:rFonts w:ascii="Times" w:hAnsi="Times" w:cs="Times"/>
                 <w:noProof/>
-                <w:lang w:eastAsia="it-IT"/>
+                <w:lang w:val="en-US"/>
               </w:rPr>
               <w:drawing>
                 <wp:inline distT="0" distB="0" distL="0" distR="0" wp14:anchorId="57878730" wp14:editId="055A2484">
@@ -1092,7 +1118,7 @@
               <w:rPr>
                 <w:rFonts w:ascii="Times" w:hAnsi="Times" w:cs="Times"/>
                 <w:noProof/>
-                <w:lang w:eastAsia="it-IT"/>
+                <w:lang w:val="en-US"/>
               </w:rPr>
               <w:drawing>
                 <wp:inline distT="0" distB="0" distL="0" distR="0" wp14:anchorId="6E379AE4" wp14:editId="663E0CD8">
@@ -1183,7 +1209,7 @@
               <w:rPr>
                 <w:rFonts w:ascii="Times" w:hAnsi="Times" w:cs="Times"/>
                 <w:noProof/>
-                <w:lang w:eastAsia="it-IT"/>
+                <w:lang w:val="en-US"/>
               </w:rPr>
               <w:drawing>
                 <wp:inline distT="0" distB="0" distL="0" distR="0" wp14:anchorId="757FA996" wp14:editId="3D99C7A5">
@@ -1389,8 +1415,6 @@
               </w:rPr>
               <w:t>Progettazione e sviluppo lato server</w:t>
             </w:r>
-            <w:bookmarkStart w:id="0" w:name="_GoBack"/>
-            <w:bookmarkEnd w:id="0"/>
           </w:p>
         </w:tc>
       </w:tr>
@@ -1404,6 +1428,7 @@
         <w:spacing w:after="240" w:line="360" w:lineRule="atLeast"/>
         <w:rPr>
           <w:rFonts w:ascii="Times" w:hAnsi="Times" w:cs="Times"/>
+          <w:lang w:val="en-US"/>
         </w:rPr>
       </w:pPr>
       <w:r>
@@ -1416,7 +1441,14 @@
         <w:rPr>
           <w:rFonts w:ascii="Garamond" w:hAnsi="Garamond" w:cs="Garamond"/>
         </w:rPr>
-        <w:t xml:space="preserve">(ad es. XHTML strict, HTML5, CSS 2/3, Javascript, JQuery, ...): _______________________________________________________________________________ _______________________________________________________________________________ </w:t>
+        <w:t xml:space="preserve">(ad es. </w:t>
+      </w:r>
+      <w:r>
+        <w:rPr>
+          <w:rFonts w:ascii="Garamond" w:hAnsi="Garamond" w:cs="Garamond"/>
+          <w:lang w:val="en-US"/>
+        </w:rPr>
+        <w:t xml:space="preserve">XHTML strict, HTML5, CSS 2/3, Javascript, JQuery, ...): _______________________________________________________________________________ _______________________________________________________________________________ </w:t>
       </w:r>
     </w:p>
     <w:p>
@@ -1428,6 +1460,7 @@
         <w:spacing w:after="240" w:line="360" w:lineRule="atLeast"/>
         <w:rPr>
           <w:rFonts w:ascii="Garamond" w:hAnsi="Garamond" w:cs="Garamond"/>
+          <w:lang w:val="en-US"/>
         </w:rPr>
       </w:pPr>
       <w:r>
@@ -1440,7 +1473,14 @@
         <w:rPr>
           <w:rFonts w:ascii="Garamond" w:hAnsi="Garamond" w:cs="Garamond"/>
         </w:rPr>
-        <w:t>(ad es. JSP, MySQL, template engines, librerie, ...):</w:t>
+        <w:t xml:space="preserve">(ad es. </w:t>
+      </w:r>
+      <w:r>
+        <w:rPr>
+          <w:rFonts w:ascii="Garamond" w:hAnsi="Garamond" w:cs="Garamond"/>
+          <w:lang w:val="en-US"/>
+        </w:rPr>
+        <w:t>JSP, MySQL, template engines, librerie, ...):</w:t>
       </w:r>
     </w:p>
     <w:p>
@@ -1452,11 +1492,13 @@
         <w:spacing w:after="240" w:line="360" w:lineRule="atLeast"/>
         <w:rPr>
           <w:rFonts w:ascii="Garamond" w:hAnsi="Garamond" w:cs="Garamond"/>
+          <w:lang w:val="en-US"/>
         </w:rPr>
       </w:pPr>
       <w:r>
         <w:rPr>
           <w:rFonts w:ascii="Garamond" w:hAnsi="Garamond" w:cs="Garamond"/>
+          <w:lang w:val="en-US"/>
         </w:rPr>
         <w:t>Apache Tomcat, MySQL, Freemarker.</w:t>
       </w:r>
@@ -1470,11 +1512,13 @@
         <w:spacing w:after="240" w:line="360" w:lineRule="atLeast"/>
         <w:rPr>
           <w:rFonts w:ascii="Times" w:hAnsi="Times" w:cs="Times"/>
+          <w:lang w:val="en-US"/>
         </w:rPr>
       </w:pPr>
       <w:r>
         <w:rPr>
           <w:rFonts w:ascii="Times" w:hAnsi="Times" w:cs="Times"/>
+          <w:lang w:val="en-US"/>
         </w:rPr>
         <w:t xml:space="preserve">Compatibilità: </w:t>
       </w:r>
@@ -1604,7 +1648,7 @@
               <w:rPr>
                 <w:rFonts w:ascii="Times" w:hAnsi="Times" w:cs="Times"/>
                 <w:noProof/>
-                <w:lang w:eastAsia="it-IT"/>
+                <w:lang w:val="en-US"/>
               </w:rPr>
               <w:drawing>
                 <wp:inline distT="0" distB="0" distL="0" distR="0" wp14:anchorId="43E5A6C0" wp14:editId="5C3AE951">
@@ -1779,7 +1823,7 @@
               <w:rPr>
                 <w:rFonts w:ascii="Times" w:hAnsi="Times" w:cs="Times"/>
                 <w:noProof/>
-                <w:lang w:eastAsia="it-IT"/>
+                <w:lang w:val="en-US"/>
               </w:rPr>
               <w:drawing>
                 <wp:inline distT="0" distB="0" distL="0" distR="0" wp14:anchorId="5B15B2E6" wp14:editId="6A7CFFAA">
@@ -1956,7 +2000,7 @@
               <w:rPr>
                 <w:rFonts w:ascii="Times" w:hAnsi="Times" w:cs="Times"/>
                 <w:noProof/>
-                <w:lang w:eastAsia="it-IT"/>
+                <w:lang w:val="en-US"/>
               </w:rPr>
               <w:drawing>
                 <wp:inline distT="0" distB="0" distL="0" distR="0" wp14:anchorId="5868FBFE" wp14:editId="4E9813F1">
@@ -2107,7 +2151,7 @@
               <w:rPr>
                 <w:rFonts w:ascii="Times" w:hAnsi="Times" w:cs="Times"/>
                 <w:noProof/>
-                <w:lang w:eastAsia="it-IT"/>
+                <w:lang w:val="en-US"/>
               </w:rPr>
               <w:drawing>
                 <wp:inline distT="0" distB="0" distL="0" distR="0" wp14:anchorId="3B41E822" wp14:editId="6A73232F">
@@ -2265,7 +2309,7 @@
               <w:rPr>
                 <w:rFonts w:ascii="Times" w:hAnsi="Times" w:cs="Times"/>
                 <w:noProof/>
-                <w:lang w:eastAsia="it-IT"/>
+                <w:lang w:val="en-US"/>
               </w:rPr>
               <w:drawing>
                 <wp:inline distT="0" distB="0" distL="0" distR="0" wp14:anchorId="5E19C32D" wp14:editId="1D616DEA">
@@ -2326,7 +2370,7 @@
               <w:rPr>
                 <w:rFonts w:ascii="Times" w:hAnsi="Times" w:cs="Times"/>
                 <w:noProof/>
-                <w:lang w:eastAsia="it-IT"/>
+                <w:lang w:val="en-US"/>
               </w:rPr>
               <w:drawing>
                 <wp:inline distT="0" distB="0" distL="0" distR="0" wp14:anchorId="3DC2784F" wp14:editId="688E416B">
@@ -2477,7 +2521,7 @@
               <w:rPr>
                 <w:rFonts w:ascii="Times" w:hAnsi="Times" w:cs="Times"/>
                 <w:noProof/>
-                <w:lang w:eastAsia="it-IT"/>
+                <w:lang w:val="en-US"/>
               </w:rPr>
               <w:drawing>
                 <wp:inline distT="0" distB="0" distL="0" distR="0" wp14:anchorId="34709417" wp14:editId="5DEE179C">
@@ -2538,7 +2582,7 @@
               <w:rPr>
                 <w:rFonts w:ascii="Times" w:hAnsi="Times" w:cs="Times"/>
                 <w:noProof/>
-                <w:lang w:eastAsia="it-IT"/>
+                <w:lang w:val="en-US"/>
               </w:rPr>
               <w:drawing>
                 <wp:inline distT="0" distB="0" distL="0" distR="0" wp14:anchorId="120CB309" wp14:editId="0C3D2150">
@@ -2792,7 +2836,7 @@
           </w:tblBorders>
         </w:tblPrEx>
         <w:trPr>
-          <w:trHeight w:val="367"/>
+          <w:trHeight w:val="225"/>
         </w:trPr>
         <w:tc>
           <w:tcPr>
@@ -2886,7 +2930,7 @@
               <w:rPr>
                 <w:rFonts w:ascii="Times" w:hAnsi="Times" w:cs="Times"/>
                 <w:noProof/>
-                <w:lang w:eastAsia="it-IT"/>
+                <w:lang w:val="en-US"/>
               </w:rPr>
               <w:drawing>
                 <wp:inline distT="0" distB="0" distL="0" distR="0" wp14:anchorId="7744E596" wp14:editId="2928931F">
@@ -3037,7 +3081,7 @@
               <w:rPr>
                 <w:rFonts w:ascii="Times" w:hAnsi="Times" w:cs="Times"/>
                 <w:noProof/>
-                <w:lang w:eastAsia="it-IT"/>
+                <w:lang w:val="en-US"/>
               </w:rPr>
               <w:drawing>
                 <wp:inline distT="0" distB="0" distL="0" distR="0" wp14:anchorId="14A0C7D5" wp14:editId="771EF95D">
@@ -3205,7 +3249,7 @@
               <w:rPr>
                 <w:rFonts w:ascii="Times" w:hAnsi="Times" w:cs="Times"/>
                 <w:noProof/>
-                <w:lang w:eastAsia="it-IT"/>
+                <w:lang w:val="en-US"/>
               </w:rPr>
               <w:drawing>
                 <wp:inline distT="0" distB="0" distL="0" distR="0" wp14:anchorId="2789AEC4" wp14:editId="68026BBE">
@@ -3266,7 +3310,7 @@
               <w:rPr>
                 <w:rFonts w:ascii="Times" w:hAnsi="Times" w:cs="Times"/>
                 <w:noProof/>
-                <w:lang w:eastAsia="it-IT"/>
+                <w:lang w:val="en-US"/>
               </w:rPr>
               <w:drawing>
                 <wp:inline distT="0" distB="0" distL="0" distR="0" wp14:anchorId="3FEC505C" wp14:editId="67D3A852">
@@ -3417,7 +3461,7 @@
               <w:rPr>
                 <w:rFonts w:ascii="Times" w:hAnsi="Times" w:cs="Times"/>
                 <w:noProof/>
-                <w:lang w:eastAsia="it-IT"/>
+                <w:lang w:val="en-US"/>
               </w:rPr>
               <w:drawing>
                 <wp:inline distT="0" distB="0" distL="0" distR="0" wp14:anchorId="3DED35E5" wp14:editId="50395F71">
@@ -3478,7 +3522,7 @@
               <w:rPr>
                 <w:rFonts w:ascii="Times" w:hAnsi="Times" w:cs="Times"/>
                 <w:noProof/>
-                <w:lang w:eastAsia="it-IT"/>
+                <w:lang w:val="en-US"/>
               </w:rPr>
               <w:drawing>
                 <wp:inline distT="0" distB="0" distL="0" distR="0" wp14:anchorId="440F564E" wp14:editId="1B6EC987">
@@ -3823,7 +3867,7 @@
               <w:rPr>
                 <w:rFonts w:ascii="Times" w:hAnsi="Times" w:cs="Times"/>
                 <w:noProof/>
-                <w:lang w:eastAsia="it-IT"/>
+                <w:lang w:val="en-US"/>
               </w:rPr>
               <w:drawing>
                 <wp:inline distT="0" distB="0" distL="0" distR="0" wp14:anchorId="0435F5B2" wp14:editId="251F633D">
@@ -3884,7 +3928,7 @@
               <w:rPr>
                 <w:rFonts w:ascii="Times" w:hAnsi="Times" w:cs="Times"/>
                 <w:noProof/>
-                <w:lang w:eastAsia="it-IT"/>
+                <w:lang w:val="en-US"/>
               </w:rPr>
               <w:drawing>
                 <wp:inline distT="0" distB="0" distL="0" distR="0" wp14:anchorId="402EF021" wp14:editId="63BEFB13">
@@ -4035,7 +4079,7 @@
               <w:rPr>
                 <w:rFonts w:ascii="Times" w:hAnsi="Times" w:cs="Times"/>
                 <w:noProof/>
-                <w:lang w:eastAsia="it-IT"/>
+                <w:lang w:val="en-US"/>
               </w:rPr>
               <w:drawing>
                 <wp:inline distT="0" distB="0" distL="0" distR="0" wp14:anchorId="30B306FB" wp14:editId="5F1FA76B">
@@ -4096,7 +4140,7 @@
               <w:rPr>
                 <w:rFonts w:ascii="Times" w:hAnsi="Times" w:cs="Times"/>
                 <w:noProof/>
-                <w:lang w:eastAsia="it-IT"/>
+                <w:lang w:val="en-US"/>
               </w:rPr>
               <w:drawing>
                 <wp:inline distT="0" distB="0" distL="0" distR="0" wp14:anchorId="5C66A4B6" wp14:editId="68C9C915">
@@ -4400,7 +4444,7 @@
               <w:rPr>
                 <w:rFonts w:ascii="Times" w:hAnsi="Times" w:cs="Times"/>
                 <w:noProof/>
-                <w:lang w:eastAsia="it-IT"/>
+                <w:lang w:val="en-US"/>
               </w:rPr>
               <w:drawing>
                 <wp:inline distT="0" distB="0" distL="0" distR="0" wp14:anchorId="20342B35" wp14:editId="0C6A5E68">
@@ -4461,7 +4505,7 @@
               <w:rPr>
                 <w:rFonts w:ascii="Times" w:hAnsi="Times" w:cs="Times"/>
                 <w:noProof/>
-                <w:lang w:eastAsia="it-IT"/>
+                <w:lang w:val="en-US"/>
               </w:rPr>
               <w:drawing>
                 <wp:inline distT="0" distB="0" distL="0" distR="0" wp14:anchorId="67B48090" wp14:editId="12B50AC7">
@@ -4522,7 +4566,7 @@
               <w:rPr>
                 <w:rFonts w:ascii="Times" w:hAnsi="Times" w:cs="Times"/>
                 <w:noProof/>
-                <w:lang w:eastAsia="it-IT"/>
+                <w:lang w:val="en-US"/>
               </w:rPr>
               <w:drawing>
                 <wp:inline distT="0" distB="0" distL="0" distR="0" wp14:anchorId="466B2E70" wp14:editId="18E156BB">
@@ -4613,7 +4657,7 @@
               <w:rPr>
                 <w:rFonts w:ascii="Times" w:hAnsi="Times" w:cs="Times"/>
                 <w:noProof/>
-                <w:lang w:eastAsia="it-IT"/>
+                <w:lang w:val="en-US"/>
               </w:rPr>
               <w:drawing>
                 <wp:inline distT="0" distB="0" distL="0" distR="0" wp14:anchorId="17C907D2" wp14:editId="163DCC7F">
@@ -4674,7 +4718,7 @@
               <w:rPr>
                 <w:rFonts w:ascii="Times" w:hAnsi="Times" w:cs="Times"/>
                 <w:noProof/>
-                <w:lang w:eastAsia="it-IT"/>
+                <w:lang w:val="en-US"/>
               </w:rPr>
               <w:drawing>
                 <wp:inline distT="0" distB="0" distL="0" distR="0" wp14:anchorId="5BDAE95E" wp14:editId="7837B50E">
@@ -5112,7 +5156,7 @@
               <w:rPr>
                 <w:rFonts w:ascii="Times" w:hAnsi="Times" w:cs="Times"/>
                 <w:noProof/>
-                <w:lang w:eastAsia="it-IT"/>
+                <w:lang w:val="en-US"/>
               </w:rPr>
               <w:drawing>
                 <wp:inline distT="0" distB="0" distL="0" distR="0" wp14:anchorId="03FC9DD4" wp14:editId="0D3F7ECC">
@@ -5173,7 +5217,7 @@
               <w:rPr>
                 <w:rFonts w:ascii="Times" w:hAnsi="Times" w:cs="Times"/>
                 <w:noProof/>
-                <w:lang w:eastAsia="it-IT"/>
+                <w:lang w:val="en-US"/>
               </w:rPr>
               <w:drawing>
                 <wp:inline distT="0" distB="0" distL="0" distR="0" wp14:anchorId="57F0151A" wp14:editId="30665ABE">
@@ -5451,7 +5495,7 @@
               <w:rPr>
                 <w:rFonts w:ascii="Times" w:hAnsi="Times" w:cs="Times"/>
                 <w:noProof/>
-                <w:lang w:eastAsia="it-IT"/>
+                <w:lang w:val="en-US"/>
               </w:rPr>
               <w:drawing>
                 <wp:inline distT="0" distB="0" distL="0" distR="0" wp14:anchorId="0CC12B98" wp14:editId="69B215CC">
@@ -5602,7 +5646,7 @@
               <w:rPr>
                 <w:rFonts w:ascii="Times" w:hAnsi="Times" w:cs="Times"/>
                 <w:noProof/>
-                <w:lang w:eastAsia="it-IT"/>
+                <w:lang w:val="en-US"/>
               </w:rPr>
               <w:drawing>
                 <wp:inline distT="0" distB="0" distL="0" distR="0" wp14:anchorId="6FFB1A0F" wp14:editId="0F23A152">
@@ -5929,7 +5973,7 @@
               <w:rPr>
                 <w:rFonts w:ascii="Times" w:hAnsi="Times" w:cs="Times"/>
                 <w:noProof/>
-                <w:lang w:eastAsia="it-IT"/>
+                <w:lang w:val="en-US"/>
               </w:rPr>
               <w:drawing>
                 <wp:inline distT="0" distB="0" distL="0" distR="0" wp14:anchorId="64F0819B" wp14:editId="79A907B3">
@@ -6152,7 +6196,7 @@
 </file>
 
 <file path=word/endnotes.xml><?xml version="1.0" encoding="utf-8"?>
-<w:endnotes xmlns:wpc="http://schemas.microsoft.com/office/word/2010/wordprocessingCanvas" xmlns:mo="http://schemas.microsoft.com/office/mac/office/2008/main" xmlns:mc="http://schemas.openxmlformats.org/markup-compatibility/2006" xmlns:mv="urn:schemas-microsoft-com:mac:vml" xmlns:o="urn:schemas-microsoft-com:office:office" xmlns:r="http://schemas.openxmlformats.org/officeDocument/2006/relationships" xmlns:m="http://schemas.openxmlformats.org/officeDocument/2006/math" xmlns:v="urn:schemas-microsoft-com:vml" xmlns:wp14="http://schemas.microsoft.com/office/word/2010/wordprocessingDrawing" xmlns:wp="http://schemas.openxmlformats.org/drawingml/2006/wordprocessingDrawing" xmlns:w10="urn:schemas-microsoft-com:office:word" xmlns:w="http://schemas.openxmlformats.org/wordprocessingml/2006/main" xmlns:w14="http://schemas.microsoft.com/office/word/2010/wordml" xmlns:w15="http://schemas.microsoft.com/office/word/2012/wordml" xmlns:wpg="http://schemas.microsoft.com/office/word/2010/wordprocessingGroup" xmlns:wpi="http://schemas.microsoft.com/office/word/2010/wordprocessingInk" xmlns:wne="http://schemas.microsoft.com/office/word/2006/wordml" xmlns:wps="http://schemas.microsoft.com/office/word/2010/wordprocessingShape" mc:Ignorable="w14 w15 wp14">
+<w:endnotes xmlns:wpc="http://schemas.microsoft.com/office/word/2010/wordprocessingCanvas" xmlns:cx="http://schemas.microsoft.com/office/drawing/2014/chartex" xmlns:cx1="http://schemas.microsoft.com/office/drawing/2015/9/8/chartex" xmlns:mc="http://schemas.openxmlformats.org/markup-compatibility/2006" xmlns:o="urn:schemas-microsoft-com:office:office" xmlns:r="http://schemas.openxmlformats.org/officeDocument/2006/relationships" xmlns:m="http://schemas.openxmlformats.org/officeDocument/2006/math" xmlns:v="urn:schemas-microsoft-com:vml" xmlns:wp14="http://schemas.microsoft.com/office/word/2010/wordprocessingDrawing" xmlns:wp="http://schemas.openxmlformats.org/drawingml/2006/wordprocessingDrawing" xmlns:w10="urn:schemas-microsoft-com:office:word" xmlns:w="http://schemas.openxmlformats.org/wordprocessingml/2006/main" xmlns:w14="http://schemas.microsoft.com/office/word/2010/wordml" xmlns:w15="http://schemas.microsoft.com/office/word/2012/wordml" xmlns:w16se="http://schemas.microsoft.com/office/word/2015/wordml/symex" xmlns:wpg="http://schemas.microsoft.com/office/word/2010/wordprocessingGroup" xmlns:wpi="http://schemas.microsoft.com/office/word/2010/wordprocessingInk" xmlns:wne="http://schemas.microsoft.com/office/word/2006/wordml" xmlns:wps="http://schemas.microsoft.com/office/word/2010/wordprocessingShape" mc:Ignorable="w14 w15 w16se wp14">
   <w:endnote w:type="separator" w:id="-1">
     <w:p>
       <w:r>
@@ -6171,7 +6215,7 @@
 </file>
 
 <file path=word/footnotes.xml><?xml version="1.0" encoding="utf-8"?>
-<w:footnotes xmlns:wpc="http://schemas.microsoft.com/office/word/2010/wordprocessingCanvas" xmlns:mo="http://schemas.microsoft.com/office/mac/office/2008/main" xmlns:mc="http://schemas.openxmlformats.org/markup-compatibility/2006" xmlns:mv="urn:schemas-microsoft-com:mac:vml" xmlns:o="urn:schemas-microsoft-com:office:office" xmlns:r="http://schemas.openxmlformats.org/officeDocument/2006/relationships" xmlns:m="http://schemas.openxmlformats.org/officeDocument/2006/math" xmlns:v="urn:schemas-microsoft-com:vml" xmlns:wp14="http://schemas.microsoft.com/office/word/2010/wordprocessingDrawing" xmlns:wp="http://schemas.openxmlformats.org/drawingml/2006/wordprocessingDrawing" xmlns:w10="urn:schemas-microsoft-com:office:word" xmlns:w="http://schemas.openxmlformats.org/wordprocessingml/2006/main" xmlns:w14="http://schemas.microsoft.com/office/word/2010/wordml" xmlns:w15="http://schemas.microsoft.com/office/word/2012/wordml" xmlns:wpg="http://schemas.microsoft.com/office/word/2010/wordprocessingGroup" xmlns:wpi="http://schemas.microsoft.com/office/word/2010/wordprocessingInk" xmlns:wne="http://schemas.microsoft.com/office/word/2006/wordml" xmlns:wps="http://schemas.microsoft.com/office/word/2010/wordprocessingShape" mc:Ignorable="w14 w15 wp14">
+<w:footnotes xmlns:wpc="http://schemas.microsoft.com/office/word/2010/wordprocessingCanvas" xmlns:cx="http://schemas.microsoft.com/office/drawing/2014/chartex" xmlns:cx1="http://schemas.microsoft.com/office/drawing/2015/9/8/chartex" xmlns:mc="http://schemas.openxmlformats.org/markup-compatibility/2006" xmlns:o="urn:schemas-microsoft-com:office:office" xmlns:r="http://schemas.openxmlformats.org/officeDocument/2006/relationships" xmlns:m="http://schemas.openxmlformats.org/officeDocument/2006/math" xmlns:v="urn:schemas-microsoft-com:vml" xmlns:wp14="http://schemas.microsoft.com/office/word/2010/wordprocessingDrawing" xmlns:wp="http://schemas.openxmlformats.org/drawingml/2006/wordprocessingDrawing" xmlns:w10="urn:schemas-microsoft-com:office:word" xmlns:w="http://schemas.openxmlformats.org/wordprocessingml/2006/main" xmlns:w14="http://schemas.microsoft.com/office/word/2010/wordml" xmlns:w15="http://schemas.microsoft.com/office/word/2012/wordml" xmlns:w16se="http://schemas.microsoft.com/office/word/2015/wordml/symex" xmlns:wpg="http://schemas.microsoft.com/office/word/2010/wordprocessingGroup" xmlns:wpi="http://schemas.microsoft.com/office/word/2010/wordprocessingInk" xmlns:wne="http://schemas.microsoft.com/office/word/2006/wordml" xmlns:wps="http://schemas.microsoft.com/office/word/2010/wordprocessingShape" mc:Ignorable="w14 w15 w16se wp14">
   <w:footnote w:type="separator" w:id="-1">
     <w:p>
       <w:r>
@@ -6190,7 +6234,7 @@
 </file>
 
 <file path=word/styles.xml><?xml version="1.0" encoding="utf-8"?>
-<w:styles xmlns:mc="http://schemas.openxmlformats.org/markup-compatibility/2006" xmlns:r="http://schemas.openxmlformats.org/officeDocument/2006/relationships" xmlns:w="http://schemas.openxmlformats.org/wordprocessingml/2006/main" xmlns:w14="http://schemas.microsoft.com/office/word/2010/wordml" xmlns:w15="http://schemas.microsoft.com/office/word/2012/wordml" mc:Ignorable="w14 w15">
+<w:styles xmlns:mc="http://schemas.openxmlformats.org/markup-compatibility/2006" xmlns:r="http://schemas.openxmlformats.org/officeDocument/2006/relationships" xmlns:w="http://schemas.openxmlformats.org/wordprocessingml/2006/main" xmlns:w14="http://schemas.microsoft.com/office/word/2010/wordml" xmlns:w15="http://schemas.microsoft.com/office/word/2012/wordml" xmlns:w16se="http://schemas.microsoft.com/office/word/2015/wordml/symex" mc:Ignorable="w14 w15 w16se">
   <w:docDefaults>
     <w:rPrDefault>
       <w:rPr>
@@ -6202,7 +6246,7 @@
     </w:rPrDefault>
     <w:pPrDefault/>
   </w:docDefaults>
-  <w:latentStyles w:defLockedState="0" w:defUIPriority="99" w:defSemiHidden="0" w:defUnhideWhenUsed="0" w:defQFormat="0" w:count="380">
+  <w:latentStyles w:defLockedState="0" w:defUIPriority="99" w:defSemiHidden="0" w:defUnhideWhenUsed="0" w:defQFormat="0" w:count="371">
     <w:lsdException w:name="Normal" w:uiPriority="0" w:qFormat="1"/>
     <w:lsdException w:name="heading 1" w:uiPriority="9" w:qFormat="1"/>
     <w:lsdException w:name="heading 2" w:semiHidden="1" w:uiPriority="9" w:unhideWhenUsed="1" w:qFormat="1"/>
@@ -6359,15 +6403,6 @@
     <w:lsdException w:name="Balloon Text" w:semiHidden="1" w:unhideWhenUsed="1"/>
     <w:lsdException w:name="Table Grid" w:uiPriority="39"/>
     <w:lsdException w:name="Table Theme" w:semiHidden="1" w:unhideWhenUsed="1"/>
-    <w:lsdException w:name="Note Level 1" w:semiHidden="1" w:unhideWhenUsed="1"/>
-    <w:lsdException w:name="Note Level 2" w:semiHidden="1" w:unhideWhenUsed="1"/>
-    <w:lsdException w:name="Note Level 3" w:semiHidden="1" w:unhideWhenUsed="1"/>
-    <w:lsdException w:name="Note Level 4" w:semiHidden="1" w:unhideWhenUsed="1"/>
-    <w:lsdException w:name="Note Level 5" w:semiHidden="1" w:unhideWhenUsed="1"/>
-    <w:lsdException w:name="Note Level 6" w:semiHidden="1" w:unhideWhenUsed="1"/>
-    <w:lsdException w:name="Note Level 7" w:semiHidden="1" w:unhideWhenUsed="1"/>
-    <w:lsdException w:name="Note Level 8" w:semiHidden="1" w:unhideWhenUsed="1"/>
-    <w:lsdException w:name="Note Level 9" w:semiHidden="1" w:unhideWhenUsed="1"/>
     <w:lsdException w:name="Placeholder Text" w:semiHidden="1"/>
     <w:lsdException w:name="No Spacing" w:uiPriority="1" w:qFormat="1"/>
     <w:lsdException w:name="Light Shading" w:uiPriority="60"/>
@@ -6926,7 +6961,7 @@
 </file>
 
 <file path=customXml/itemProps1.xml><?xml version="1.0" encoding="utf-8"?>
-<ds:datastoreItem xmlns:ds="http://schemas.openxmlformats.org/officeDocument/2006/customXml" ds:itemID="{D4F5DB8A-B76B-2F49-8C19-CC641FFEFFF0}">
+<ds:datastoreItem xmlns:ds="http://schemas.openxmlformats.org/officeDocument/2006/customXml" ds:itemID="{9BE567D9-DA9C-4F79-8E04-43BB497FEED2}">
   <ds:schemaRefs>
     <ds:schemaRef ds:uri="http://schemas.openxmlformats.org/officeDocument/2006/bibliography"/>
   </ds:schemaRefs>

</xml_diff>